<commit_message>
Perspektivische Projektion und affine Kamera
</commit_message>
<xml_diff>
--- a/documentation/Dokumentation.docx
+++ b/documentation/Dokumentation.docx
@@ -10,6 +10,7 @@
           <w:docPartUnique/>
         </w:docPartObj>
       </w:sdtPr>
+      <w:sdtEndPr/>
       <w:sdtContent>
         <w:p/>
         <w:tbl>
@@ -44,6 +45,7 @@
                 <w:dataBinding w:prefixMappings="xmlns:ns0='http://schemas.openxmlformats.org/officeDocument/2006/extended-properties'" w:xpath="/ns0:Properties[1]/ns0:Company[1]" w:storeItemID="{6668398D-A668-4E3E-A5EB-62B293D839F1}"/>
                 <w:text/>
               </w:sdtPr>
+              <w:sdtEndPr/>
               <w:sdtContent>
                 <w:tc>
                   <w:tcPr>
@@ -97,6 +99,7 @@
                   <w:dataBinding w:prefixMappings="xmlns:ns0='http://schemas.openxmlformats.org/package/2006/metadata/core-properties' xmlns:ns1='http://purl.org/dc/elements/1.1/'" w:xpath="/ns0:coreProperties[1]/ns1:title[1]" w:storeItemID="{6C3C8BC8-F283-45AE-878A-BAB7291924A1}"/>
                   <w:text/>
                 </w:sdtPr>
+                <w:sdtEndPr/>
                 <w:sdtContent>
                   <w:p>
                     <w:pPr>
@@ -139,6 +142,7 @@
                 <w:dataBinding w:prefixMappings="xmlns:ns0='http://schemas.openxmlformats.org/package/2006/metadata/core-properties' xmlns:ns1='http://purl.org/dc/elements/1.1/'" w:xpath="/ns0:coreProperties[1]/ns1:subject[1]" w:storeItemID="{6C3C8BC8-F283-45AE-878A-BAB7291924A1}"/>
                 <w:text/>
               </w:sdtPr>
+              <w:sdtEndPr/>
               <w:sdtContent>
                 <w:tc>
                   <w:tcPr>
@@ -207,6 +211,7 @@
                   <w:dataBinding w:prefixMappings="xmlns:ns0='http://schemas.openxmlformats.org/package/2006/metadata/core-properties' xmlns:ns1='http://purl.org/dc/elements/1.1/'" w:xpath="/ns0:coreProperties[1]/ns1:creator[1]" w:storeItemID="{6C3C8BC8-F283-45AE-878A-BAB7291924A1}"/>
                   <w:text/>
                 </w:sdtPr>
+                <w:sdtEndPr/>
                 <w:sdtContent>
                   <w:p>
                     <w:pPr>
@@ -249,6 +254,7 @@
                     <w:calendar w:val="gregorian"/>
                   </w:date>
                 </w:sdtPr>
+                <w:sdtEndPr/>
                 <w:sdtContent>
                   <w:p>
                     <w:pPr>
@@ -376,9 +382,924 @@
       <w:r>
         <w:t>Die Implementierung erfolgte mittels Python und auch für die OpenCV-Kalibrierung wurde die offizielle Python-Bibliothek genutzt.</w:t>
       </w:r>
+    </w:p>
+    <w:p>
+      <w:r>
+        <w:br w:type="page"/>
+      </w:r>
+    </w:p>
+    <w:p>
+      <w:pPr>
+        <w:pStyle w:val="berschrift1"/>
+      </w:pPr>
+      <w:r>
+        <w:lastRenderedPageBreak/>
+        <w:t>Kameras und Projektion</w:t>
+      </w:r>
+    </w:p>
+    <w:p/>
+    <w:p>
+      <w:pPr>
+        <w:rPr>
+          <w:rFonts w:eastAsiaTheme="minorEastAsia"/>
+        </w:rPr>
+      </w:pPr>
+      <w:r>
+        <w:t>Durch Projektion kreiert e</w:t>
+      </w:r>
+      <w:r>
+        <w:t xml:space="preserve">ine projektive Kamera </w:t>
+      </w:r>
+      <w:r>
+        <w:t xml:space="preserve">ein flaches Bild aus dreidimensionalen Informationen. Es werden also 3D-Punkte </w:t>
+      </w:r>
+      <m:oMath>
+        <m:sSup>
+          <m:sSupPr>
+            <m:ctrlPr>
+              <w:rPr>
+                <w:rFonts w:ascii="Cambria Math" w:hAnsi="Cambria Math"/>
+                <w:i/>
+              </w:rPr>
+            </m:ctrlPr>
+          </m:sSupPr>
+          <m:e>
+            <m:d>
+              <m:dPr>
+                <m:ctrlPr>
+                  <w:rPr>
+                    <w:rFonts w:ascii="Cambria Math" w:hAnsi="Cambria Math"/>
+                    <w:i/>
+                  </w:rPr>
+                </m:ctrlPr>
+              </m:dPr>
+              <m:e>
+                <m:r>
+                  <w:rPr>
+                    <w:rFonts w:ascii="Cambria Math" w:hAnsi="Cambria Math"/>
+                  </w:rPr>
+                  <m:t>X, Y, Z</m:t>
+                </m:r>
+              </m:e>
+            </m:d>
+          </m:e>
+          <m:sup>
+            <m:r>
+              <w:rPr>
+                <w:rFonts w:ascii="Cambria Math" w:hAnsi="Cambria Math"/>
+              </w:rPr>
+              <m:t>T</m:t>
+            </m:r>
+          </m:sup>
+        </m:sSup>
+      </m:oMath>
+      <w:r>
+        <w:rPr>
+          <w:rFonts w:eastAsiaTheme="minorEastAsia"/>
+        </w:rPr>
+        <w:t xml:space="preserve"> in 2D-Punkte </w:t>
+      </w:r>
+      <m:oMath>
+        <m:sSup>
+          <m:sSupPr>
+            <m:ctrlPr>
+              <w:rPr>
+                <w:rFonts w:ascii="Cambria Math" w:hAnsi="Cambria Math"/>
+                <w:i/>
+              </w:rPr>
+            </m:ctrlPr>
+          </m:sSupPr>
+          <m:e>
+            <m:d>
+              <m:dPr>
+                <m:ctrlPr>
+                  <w:rPr>
+                    <w:rFonts w:ascii="Cambria Math" w:hAnsi="Cambria Math"/>
+                    <w:i/>
+                  </w:rPr>
+                </m:ctrlPr>
+              </m:dPr>
+              <m:e>
+                <m:r>
+                  <w:rPr>
+                    <w:rFonts w:ascii="Cambria Math" w:hAnsi="Cambria Math"/>
+                  </w:rPr>
+                  <m:t>x, y</m:t>
+                </m:r>
+              </m:e>
+            </m:d>
+          </m:e>
+          <m:sup>
+            <m:r>
+              <w:rPr>
+                <w:rFonts w:ascii="Cambria Math" w:hAnsi="Cambria Math"/>
+              </w:rPr>
+              <m:t>T</m:t>
+            </m:r>
+          </m:sup>
+        </m:sSup>
+      </m:oMath>
+      <w:r>
+        <w:rPr>
+          <w:rFonts w:eastAsiaTheme="minorEastAsia"/>
+        </w:rPr>
+        <w:t xml:space="preserve"> umgewandelt.</w:t>
+      </w:r>
+      <w:sdt>
+        <w:sdtPr>
+          <w:rPr>
+            <w:rFonts w:eastAsiaTheme="minorEastAsia"/>
+          </w:rPr>
+          <w:id w:val="-435592250"/>
+          <w:citation/>
+        </w:sdtPr>
+        <w:sdtContent>
+          <w:r>
+            <w:rPr>
+              <w:rFonts w:eastAsiaTheme="minorEastAsia"/>
+            </w:rPr>
+            <w:fldChar w:fldCharType="begin"/>
+          </w:r>
+          <w:r>
+            <w:rPr>
+              <w:rFonts w:eastAsiaTheme="minorEastAsia"/>
+            </w:rPr>
+            <w:instrText xml:space="preserve"> CITATION Obe03 \l 1031 </w:instrText>
+          </w:r>
+          <w:r>
+            <w:rPr>
+              <w:rFonts w:eastAsiaTheme="minorEastAsia"/>
+            </w:rPr>
+            <w:fldChar w:fldCharType="separate"/>
+          </w:r>
+          <w:r>
+            <w:rPr>
+              <w:rFonts w:eastAsiaTheme="minorEastAsia"/>
+              <w:noProof/>
+            </w:rPr>
+            <w:t xml:space="preserve"> </w:t>
+          </w:r>
+          <w:r>
+            <w:rPr>
+              <w:rFonts w:eastAsiaTheme="minorEastAsia"/>
+              <w:noProof/>
+            </w:rPr>
+            <w:t>[1]</w:t>
+          </w:r>
+          <w:r>
+            <w:rPr>
+              <w:rFonts w:eastAsiaTheme="minorEastAsia"/>
+            </w:rPr>
+            <w:fldChar w:fldCharType="end"/>
+          </w:r>
+        </w:sdtContent>
+      </w:sdt>
+    </w:p>
+    <w:p>
+      <w:pPr>
+        <w:rPr>
+          <w:rFonts w:eastAsiaTheme="minorEastAsia"/>
+        </w:rPr>
+      </w:pPr>
+    </w:p>
+    <w:p>
+      <w:pPr>
+        <w:pStyle w:val="berschrift2"/>
+        <w:rPr>
+          <w:rFonts w:eastAsiaTheme="minorEastAsia"/>
+        </w:rPr>
+      </w:pPr>
+      <w:r>
+        <w:rPr>
+          <w:rFonts w:eastAsiaTheme="minorEastAsia"/>
+        </w:rPr>
+        <w:t>Perspektiv</w:t>
+      </w:r>
+      <w:r>
+        <w:rPr>
+          <w:rFonts w:eastAsiaTheme="minorEastAsia"/>
+        </w:rPr>
+        <w:t>ische</w:t>
+      </w:r>
+      <w:r>
+        <w:rPr>
+          <w:rFonts w:eastAsiaTheme="minorEastAsia"/>
+        </w:rPr>
+        <w:t xml:space="preserve"> Proje</w:t>
+      </w:r>
+      <w:r>
+        <w:rPr>
+          <w:rFonts w:eastAsiaTheme="minorEastAsia"/>
+        </w:rPr>
+        <w:t>k</w:t>
+      </w:r>
+      <w:r>
+        <w:rPr>
+          <w:rFonts w:eastAsiaTheme="minorEastAsia"/>
+        </w:rPr>
+        <w:t>tion</w:t>
+      </w:r>
+    </w:p>
+    <w:p/>
+    <w:p>
+      <w:r>
+        <w:t xml:space="preserve">Um die Tiefe des dargestellten Raumes zu begreifen, vergleichen wir bei einem zweidimensionalen Bild kameranahe Objekte mit kamerafernen Objekten (im Hintergrund). Objekte mit gleicher Größe in der realen Welt werden je nach Nähe zur Kamera größer </w:t>
+      </w:r>
+      <w:r>
+        <w:t xml:space="preserve">(nah der Kamera) oder kleiner (fern der Kamera) </w:t>
+      </w:r>
+      <w:r>
+        <w:t>dargestellt</w:t>
+      </w:r>
+      <w:r>
+        <w:t>.</w:t>
+      </w:r>
+    </w:p>
+    <w:p>
+      <w:r>
+        <w:t>Liegt nun ein Objekt „entlang“ der Tiefe, so wird dieses der Tiefe hin kleiner. Im folgenden Beispiel wird die Bande kleiner, je weiter sie von der Kamera entfernt ist:</w:t>
+      </w:r>
+    </w:p>
+    <w:p>
+      <w:pPr>
+        <w:keepNext/>
+      </w:pPr>
+      <w:r>
+        <w:rPr>
+          <w:noProof/>
+        </w:rPr>
+        <w:drawing>
+          <wp:inline distT="0" distB="0" distL="0" distR="0">
+            <wp:extent cx="5760720" cy="4320540"/>
+            <wp:effectExtent l="0" t="0" r="0" b="3810"/>
+            <wp:docPr id="1" name="Grafik 1"/>
+            <wp:cNvGraphicFramePr>
+              <a:graphicFrameLocks xmlns:a="http://schemas.openxmlformats.org/drawingml/2006/main" noChangeAspect="1"/>
+            </wp:cNvGraphicFramePr>
+            <a:graphic xmlns:a="http://schemas.openxmlformats.org/drawingml/2006/main">
+              <a:graphicData uri="http://schemas.openxmlformats.org/drawingml/2006/picture">
+                <pic:pic xmlns:pic="http://schemas.openxmlformats.org/drawingml/2006/picture">
+                  <pic:nvPicPr>
+                    <pic:cNvPr id="1" name="affine5m.JPG"/>
+                    <pic:cNvPicPr/>
+                  </pic:nvPicPr>
+                  <pic:blipFill>
+                    <a:blip r:embed="rId6" cstate="print">
+                      <a:extLst>
+                        <a:ext uri="{28A0092B-C50C-407E-A947-70E740481C1C}">
+                          <a14:useLocalDpi xmlns:a14="http://schemas.microsoft.com/office/drawing/2010/main" val="0"/>
+                        </a:ext>
+                      </a:extLst>
+                    </a:blip>
+                    <a:stretch>
+                      <a:fillRect/>
+                    </a:stretch>
+                  </pic:blipFill>
+                  <pic:spPr>
+                    <a:xfrm>
+                      <a:off x="0" y="0"/>
+                      <a:ext cx="5760720" cy="4320540"/>
+                    </a:xfrm>
+                    <a:prstGeom prst="rect">
+                      <a:avLst/>
+                    </a:prstGeom>
+                  </pic:spPr>
+                </pic:pic>
+              </a:graphicData>
+            </a:graphic>
+          </wp:inline>
+        </w:drawing>
+      </w:r>
+    </w:p>
+    <w:p>
+      <w:pPr>
+        <w:pStyle w:val="Beschriftung"/>
+      </w:pPr>
+      <w:r>
+        <w:t xml:space="preserve">Abbildung </w:t>
+      </w:r>
+      <w:fldSimple w:instr=" SEQ Abbildung \* ARABIC ">
+        <w:r>
+          <w:rPr>
+            <w:noProof/>
+          </w:rPr>
+          <w:t>1</w:t>
+        </w:r>
+      </w:fldSimple>
+      <w:r>
+        <w:t>: Bande</w:t>
+      </w:r>
+      <w:r>
+        <w:t>, 5 Meter entfernt der rechten senkrechten Spange</w:t>
+      </w:r>
+      <w:r>
+        <w:br/>
+      </w:r>
+      <w:r>
+        <w:br/>
+        <w:t xml:space="preserve">Ein Bild entlang einer Bande. Der linke Teil war näher der Kamera </w:t>
+      </w:r>
+      <w:r>
+        <w:t>und wird somit größer dargestellt als der rechte Teil. Dadurch lässt sich die Tiefe für den Betrachter erahnen.</w:t>
+      </w:r>
+    </w:p>
+    <w:p>
+      <w:pPr>
+        <w:jc w:val="center"/>
+      </w:pPr>
+    </w:p>
+    <w:p>
+      <w:r>
+        <w:t>In diesem Bild tritt auch die Perspektivische Projektion auf: Linien, die in der echten Welt parallel verlaufen, konvergieren im Bild. Diese laufen im Fluchtpunkt zusammen. Dies kann man am Beispiel an dem oberen und unteren Ende der Bande nachvollziehen, wie im Folgenden verdeutlicht:</w:t>
+      </w:r>
+      <w:sdt>
+        <w:sdtPr>
+          <w:id w:val="-405836279"/>
+          <w:citation/>
+        </w:sdtPr>
+        <w:sdtContent>
+          <w:r>
+            <w:fldChar w:fldCharType="begin"/>
+          </w:r>
+          <w:r>
+            <w:instrText xml:space="preserve"> CITATION Obe03 \l 1031 </w:instrText>
+          </w:r>
+          <w:r>
+            <w:fldChar w:fldCharType="separate"/>
+          </w:r>
+          <w:r>
+            <w:rPr>
+              <w:noProof/>
+            </w:rPr>
+            <w:t xml:space="preserve"> </w:t>
+          </w:r>
+          <w:r>
+            <w:rPr>
+              <w:noProof/>
+            </w:rPr>
+            <w:t>[1]</w:t>
+          </w:r>
+          <w:r>
+            <w:fldChar w:fldCharType="end"/>
+          </w:r>
+        </w:sdtContent>
+      </w:sdt>
+    </w:p>
+    <w:p>
+      <w:pPr>
+        <w:keepNext/>
+      </w:pPr>
+      <w:r>
+        <w:rPr>
+          <w:noProof/>
+        </w:rPr>
+        <w:lastRenderedPageBreak/>
+        <w:drawing>
+          <wp:inline distT="0" distB="0" distL="0" distR="0">
+            <wp:extent cx="5760720" cy="1492885"/>
+            <wp:effectExtent l="0" t="0" r="0" b="0"/>
+            <wp:docPr id="2" name="Grafik 2"/>
+            <wp:cNvGraphicFramePr>
+              <a:graphicFrameLocks xmlns:a="http://schemas.openxmlformats.org/drawingml/2006/main" noChangeAspect="1"/>
+            </wp:cNvGraphicFramePr>
+            <a:graphic xmlns:a="http://schemas.openxmlformats.org/drawingml/2006/main">
+              <a:graphicData uri="http://schemas.openxmlformats.org/drawingml/2006/picture">
+                <pic:pic xmlns:pic="http://schemas.openxmlformats.org/drawingml/2006/picture">
+                  <pic:nvPicPr>
+                    <pic:cNvPr id="2" name="affine5mEdited.jpg"/>
+                    <pic:cNvPicPr/>
+                  </pic:nvPicPr>
+                  <pic:blipFill>
+                    <a:blip r:embed="rId7" cstate="print">
+                      <a:extLst>
+                        <a:ext uri="{28A0092B-C50C-407E-A947-70E740481C1C}">
+                          <a14:useLocalDpi xmlns:a14="http://schemas.microsoft.com/office/drawing/2010/main" val="0"/>
+                        </a:ext>
+                      </a:extLst>
+                    </a:blip>
+                    <a:stretch>
+                      <a:fillRect/>
+                    </a:stretch>
+                  </pic:blipFill>
+                  <pic:spPr>
+                    <a:xfrm>
+                      <a:off x="0" y="0"/>
+                      <a:ext cx="5760720" cy="1492885"/>
+                    </a:xfrm>
+                    <a:prstGeom prst="rect">
+                      <a:avLst/>
+                    </a:prstGeom>
+                  </pic:spPr>
+                </pic:pic>
+              </a:graphicData>
+            </a:graphic>
+          </wp:inline>
+        </w:drawing>
+      </w:r>
+    </w:p>
+    <w:p>
+      <w:pPr>
+        <w:pStyle w:val="Beschriftung"/>
+      </w:pPr>
+      <w:r>
+        <w:t xml:space="preserve">Abbildung </w:t>
+      </w:r>
+      <w:fldSimple w:instr=" SEQ Abbildung \* ARABIC ">
+        <w:r>
+          <w:rPr>
+            <w:noProof/>
+          </w:rPr>
+          <w:t>2</w:t>
+        </w:r>
+      </w:fldSimple>
+      <w:r>
+        <w:t>: Bande mit eingezeichnetem Fluchtpunkt, 5 Meter Entfernung</w:t>
+      </w:r>
+    </w:p>
+    <w:p/>
+    <w:p>
+      <w:pPr>
+        <w:pStyle w:val="berschrift2"/>
+      </w:pPr>
+      <w:r>
+        <w:t>Affine Kamera</w:t>
+      </w:r>
+    </w:p>
+    <w:p/>
+    <w:p>
+      <w:r>
+        <w:t>TODO: Brennweite erklären</w:t>
+      </w:r>
+    </w:p>
+    <w:p>
+      <w:r>
+        <w:t>Beachten wir nun die Auswirkungen, wenn die Brennweite und damit auch der Abstand zum Bildinhalt (soll dieser der gleiche bleiben bei gleicher Sensorgröße) erhöht werden:</w:t>
+      </w:r>
       <w:bookmarkStart w:id="0" w:name="_GoBack"/>
       <w:bookmarkEnd w:id="0"/>
     </w:p>
+    <w:p>
+      <w:pPr>
+        <w:keepNext/>
+      </w:pPr>
+      <w:r>
+        <w:rPr>
+          <w:noProof/>
+        </w:rPr>
+        <w:drawing>
+          <wp:inline distT="0" distB="0" distL="0" distR="0">
+            <wp:extent cx="5760720" cy="1492885"/>
+            <wp:effectExtent l="0" t="0" r="0" b="0"/>
+            <wp:docPr id="3" name="Grafik 3"/>
+            <wp:cNvGraphicFramePr>
+              <a:graphicFrameLocks xmlns:a="http://schemas.openxmlformats.org/drawingml/2006/main" noChangeAspect="1"/>
+            </wp:cNvGraphicFramePr>
+            <a:graphic xmlns:a="http://schemas.openxmlformats.org/drawingml/2006/main">
+              <a:graphicData uri="http://schemas.openxmlformats.org/drawingml/2006/picture">
+                <pic:pic xmlns:pic="http://schemas.openxmlformats.org/drawingml/2006/picture">
+                  <pic:nvPicPr>
+                    <pic:cNvPr id="3" name="affine5mEdited.jpg"/>
+                    <pic:cNvPicPr/>
+                  </pic:nvPicPr>
+                  <pic:blipFill>
+                    <a:blip r:embed="rId7" cstate="print">
+                      <a:extLst>
+                        <a:ext uri="{28A0092B-C50C-407E-A947-70E740481C1C}">
+                          <a14:useLocalDpi xmlns:a14="http://schemas.microsoft.com/office/drawing/2010/main" val="0"/>
+                        </a:ext>
+                      </a:extLst>
+                    </a:blip>
+                    <a:stretch>
+                      <a:fillRect/>
+                    </a:stretch>
+                  </pic:blipFill>
+                  <pic:spPr>
+                    <a:xfrm>
+                      <a:off x="0" y="0"/>
+                      <a:ext cx="5760720" cy="1492885"/>
+                    </a:xfrm>
+                    <a:prstGeom prst="rect">
+                      <a:avLst/>
+                    </a:prstGeom>
+                  </pic:spPr>
+                </pic:pic>
+              </a:graphicData>
+            </a:graphic>
+          </wp:inline>
+        </w:drawing>
+      </w:r>
+    </w:p>
+    <w:p>
+      <w:pPr>
+        <w:pStyle w:val="Beschriftung"/>
+      </w:pPr>
+      <w:r>
+        <w:t xml:space="preserve">Abbildung </w:t>
+      </w:r>
+      <w:fldSimple w:instr=" SEQ Abbildung \* ARABIC ">
+        <w:r>
+          <w:rPr>
+            <w:noProof/>
+          </w:rPr>
+          <w:t>3</w:t>
+        </w:r>
+      </w:fldSimple>
+      <w:r>
+        <w:t>: Bande mit Fluchtpunkt, 5 Meter</w:t>
+      </w:r>
+      <w:r>
+        <w:t xml:space="preserve"> Entfernung</w:t>
+      </w:r>
+      <w:r>
+        <w:t>, 11mm</w:t>
+      </w:r>
+      <w:r>
+        <w:t xml:space="preserve"> Brennweite</w:t>
+      </w:r>
+    </w:p>
+    <w:p>
+      <w:pPr>
+        <w:keepNext/>
+      </w:pPr>
+      <w:r>
+        <w:rPr>
+          <w:noProof/>
+        </w:rPr>
+        <w:drawing>
+          <wp:inline distT="0" distB="0" distL="0" distR="0">
+            <wp:extent cx="5760720" cy="1492885"/>
+            <wp:effectExtent l="0" t="0" r="0" b="0"/>
+            <wp:docPr id="4" name="Grafik 4"/>
+            <wp:cNvGraphicFramePr>
+              <a:graphicFrameLocks xmlns:a="http://schemas.openxmlformats.org/drawingml/2006/main" noChangeAspect="1"/>
+            </wp:cNvGraphicFramePr>
+            <a:graphic xmlns:a="http://schemas.openxmlformats.org/drawingml/2006/main">
+              <a:graphicData uri="http://schemas.openxmlformats.org/drawingml/2006/picture">
+                <pic:pic xmlns:pic="http://schemas.openxmlformats.org/drawingml/2006/picture">
+                  <pic:nvPicPr>
+                    <pic:cNvPr id="4" name="affine10mEdited.jpg"/>
+                    <pic:cNvPicPr/>
+                  </pic:nvPicPr>
+                  <pic:blipFill>
+                    <a:blip r:embed="rId8" cstate="print">
+                      <a:extLst>
+                        <a:ext uri="{28A0092B-C50C-407E-A947-70E740481C1C}">
+                          <a14:useLocalDpi xmlns:a14="http://schemas.microsoft.com/office/drawing/2010/main" val="0"/>
+                        </a:ext>
+                      </a:extLst>
+                    </a:blip>
+                    <a:stretch>
+                      <a:fillRect/>
+                    </a:stretch>
+                  </pic:blipFill>
+                  <pic:spPr>
+                    <a:xfrm>
+                      <a:off x="0" y="0"/>
+                      <a:ext cx="5760720" cy="1492885"/>
+                    </a:xfrm>
+                    <a:prstGeom prst="rect">
+                      <a:avLst/>
+                    </a:prstGeom>
+                  </pic:spPr>
+                </pic:pic>
+              </a:graphicData>
+            </a:graphic>
+          </wp:inline>
+        </w:drawing>
+      </w:r>
+    </w:p>
+    <w:p>
+      <w:pPr>
+        <w:pStyle w:val="Beschriftung"/>
+      </w:pPr>
+      <w:r>
+        <w:t xml:space="preserve">Abbildung </w:t>
+      </w:r>
+      <w:fldSimple w:instr=" SEQ Abbildung \* ARABIC ">
+        <w:r>
+          <w:rPr>
+            <w:noProof/>
+          </w:rPr>
+          <w:t>4</w:t>
+        </w:r>
+      </w:fldSimple>
+      <w:r>
+        <w:t>: Bande mit Fluchtlinien, 10 Meter</w:t>
+      </w:r>
+      <w:r>
+        <w:t xml:space="preserve"> Entfernung, 26mm</w:t>
+      </w:r>
+      <w:r>
+        <w:t xml:space="preserve"> </w:t>
+      </w:r>
+      <w:r>
+        <w:t>Brennweite</w:t>
+      </w:r>
+    </w:p>
+    <w:p>
+      <w:pPr>
+        <w:keepNext/>
+      </w:pPr>
+      <w:r>
+        <w:rPr>
+          <w:noProof/>
+        </w:rPr>
+        <w:drawing>
+          <wp:inline distT="0" distB="0" distL="0" distR="0">
+            <wp:extent cx="5760720" cy="1492885"/>
+            <wp:effectExtent l="0" t="0" r="0" b="0"/>
+            <wp:docPr id="5" name="Grafik 5"/>
+            <wp:cNvGraphicFramePr>
+              <a:graphicFrameLocks xmlns:a="http://schemas.openxmlformats.org/drawingml/2006/main" noChangeAspect="1"/>
+            </wp:cNvGraphicFramePr>
+            <a:graphic xmlns:a="http://schemas.openxmlformats.org/drawingml/2006/main">
+              <a:graphicData uri="http://schemas.openxmlformats.org/drawingml/2006/picture">
+                <pic:pic xmlns:pic="http://schemas.openxmlformats.org/drawingml/2006/picture">
+                  <pic:nvPicPr>
+                    <pic:cNvPr id="5" name="affine20mEdited.jpg"/>
+                    <pic:cNvPicPr/>
+                  </pic:nvPicPr>
+                  <pic:blipFill>
+                    <a:blip r:embed="rId9" cstate="print">
+                      <a:extLst>
+                        <a:ext uri="{28A0092B-C50C-407E-A947-70E740481C1C}">
+                          <a14:useLocalDpi xmlns:a14="http://schemas.microsoft.com/office/drawing/2010/main" val="0"/>
+                        </a:ext>
+                      </a:extLst>
+                    </a:blip>
+                    <a:stretch>
+                      <a:fillRect/>
+                    </a:stretch>
+                  </pic:blipFill>
+                  <pic:spPr>
+                    <a:xfrm>
+                      <a:off x="0" y="0"/>
+                      <a:ext cx="5760720" cy="1492885"/>
+                    </a:xfrm>
+                    <a:prstGeom prst="rect">
+                      <a:avLst/>
+                    </a:prstGeom>
+                  </pic:spPr>
+                </pic:pic>
+              </a:graphicData>
+            </a:graphic>
+          </wp:inline>
+        </w:drawing>
+      </w:r>
+    </w:p>
+    <w:p>
+      <w:pPr>
+        <w:pStyle w:val="Beschriftung"/>
+      </w:pPr>
+      <w:r>
+        <w:t xml:space="preserve">Abbildung </w:t>
+      </w:r>
+      <w:fldSimple w:instr=" SEQ Abbildung \* ARABIC ">
+        <w:r>
+          <w:rPr>
+            <w:noProof/>
+          </w:rPr>
+          <w:t>5</w:t>
+        </w:r>
+      </w:fldSimple>
+      <w:r>
+        <w:t>: Bande mit Fluchtlinien, 20 Meter Entfernung, 55mm Brennweite</w:t>
+      </w:r>
+    </w:p>
+    <w:p>
+      <w:pPr>
+        <w:keepNext/>
+      </w:pPr>
+      <w:r>
+        <w:rPr>
+          <w:noProof/>
+        </w:rPr>
+        <w:lastRenderedPageBreak/>
+        <w:drawing>
+          <wp:inline distT="0" distB="0" distL="0" distR="0">
+            <wp:extent cx="5760720" cy="1492885"/>
+            <wp:effectExtent l="0" t="0" r="0" b="0"/>
+            <wp:docPr id="6" name="Grafik 6"/>
+            <wp:cNvGraphicFramePr>
+              <a:graphicFrameLocks xmlns:a="http://schemas.openxmlformats.org/drawingml/2006/main" noChangeAspect="1"/>
+            </wp:cNvGraphicFramePr>
+            <a:graphic xmlns:a="http://schemas.openxmlformats.org/drawingml/2006/main">
+              <a:graphicData uri="http://schemas.openxmlformats.org/drawingml/2006/picture">
+                <pic:pic xmlns:pic="http://schemas.openxmlformats.org/drawingml/2006/picture">
+                  <pic:nvPicPr>
+                    <pic:cNvPr id="6" name="affine50mEdited.jpg"/>
+                    <pic:cNvPicPr/>
+                  </pic:nvPicPr>
+                  <pic:blipFill>
+                    <a:blip r:embed="rId10" cstate="print">
+                      <a:extLst>
+                        <a:ext uri="{28A0092B-C50C-407E-A947-70E740481C1C}">
+                          <a14:useLocalDpi xmlns:a14="http://schemas.microsoft.com/office/drawing/2010/main" val="0"/>
+                        </a:ext>
+                      </a:extLst>
+                    </a:blip>
+                    <a:stretch>
+                      <a:fillRect/>
+                    </a:stretch>
+                  </pic:blipFill>
+                  <pic:spPr>
+                    <a:xfrm>
+                      <a:off x="0" y="0"/>
+                      <a:ext cx="5760720" cy="1492885"/>
+                    </a:xfrm>
+                    <a:prstGeom prst="rect">
+                      <a:avLst/>
+                    </a:prstGeom>
+                  </pic:spPr>
+                </pic:pic>
+              </a:graphicData>
+            </a:graphic>
+          </wp:inline>
+        </w:drawing>
+      </w:r>
+    </w:p>
+    <w:p>
+      <w:pPr>
+        <w:pStyle w:val="Beschriftung"/>
+      </w:pPr>
+      <w:r>
+        <w:t xml:space="preserve">Abbildung </w:t>
+      </w:r>
+      <w:fldSimple w:instr=" SEQ Abbildung \* ARABIC ">
+        <w:r>
+          <w:rPr>
+            <w:noProof/>
+          </w:rPr>
+          <w:t>6</w:t>
+        </w:r>
+      </w:fldSimple>
+      <w:r>
+        <w:t>: Bande mit Fluchtlinien, 50 Meter Entfernung, 124mm</w:t>
+      </w:r>
+      <w:r>
+        <w:t xml:space="preserve"> Brennweite</w:t>
+      </w:r>
+    </w:p>
+    <w:p>
+      <w:r>
+        <w:br w:type="page"/>
+      </w:r>
+    </w:p>
+    <w:p>
+      <w:r>
+        <w:lastRenderedPageBreak/>
+        <w:br w:type="page"/>
+      </w:r>
+    </w:p>
+    <w:sdt>
+      <w:sdtPr>
+        <w:id w:val="1676456018"/>
+        <w:docPartObj>
+          <w:docPartGallery w:val="Bibliographies"/>
+          <w:docPartUnique/>
+        </w:docPartObj>
+      </w:sdtPr>
+      <w:sdtEndPr>
+        <w:rPr>
+          <w:rFonts w:asciiTheme="minorHAnsi" w:eastAsiaTheme="minorHAnsi" w:hAnsiTheme="minorHAnsi" w:cstheme="minorBidi"/>
+          <w:color w:val="auto"/>
+          <w:sz w:val="22"/>
+          <w:szCs w:val="22"/>
+        </w:rPr>
+      </w:sdtEndPr>
+      <w:sdtContent>
+        <w:p>
+          <w:pPr>
+            <w:pStyle w:val="berschrift1"/>
+          </w:pPr>
+          <w:r>
+            <w:t>Literaturverzeichnis</w:t>
+          </w:r>
+        </w:p>
+        <w:sdt>
+          <w:sdtPr>
+            <w:id w:val="111145805"/>
+            <w:bibliography/>
+          </w:sdtPr>
+          <w:sdtContent>
+            <w:p>
+              <w:pPr>
+                <w:rPr>
+                  <w:noProof/>
+                </w:rPr>
+              </w:pPr>
+              <w:r>
+                <w:fldChar w:fldCharType="begin"/>
+              </w:r>
+              <w:r>
+                <w:instrText>BIBLIOGRAPHY</w:instrText>
+              </w:r>
+              <w:r>
+                <w:fldChar w:fldCharType="separate"/>
+              </w:r>
+            </w:p>
+            <w:tbl>
+              <w:tblPr>
+                <w:tblW w:w="5000" w:type="pct"/>
+                <w:tblCellSpacing w:w="15" w:type="dxa"/>
+                <w:tblCellMar>
+                  <w:top w:w="15" w:type="dxa"/>
+                  <w:left w:w="15" w:type="dxa"/>
+                  <w:bottom w:w="15" w:type="dxa"/>
+                  <w:right w:w="15" w:type="dxa"/>
+                </w:tblCellMar>
+                <w:tblLook w:val="04A0" w:firstRow="1" w:lastRow="0" w:firstColumn="1" w:lastColumn="0" w:noHBand="0" w:noVBand="1"/>
+              </w:tblPr>
+              <w:tblGrid>
+                <w:gridCol w:w="322"/>
+                <w:gridCol w:w="8750"/>
+              </w:tblGrid>
+              <w:tr>
+                <w:trPr>
+                  <w:divId w:val="552079783"/>
+                  <w:tblCellSpacing w:w="15" w:type="dxa"/>
+                </w:trPr>
+                <w:tc>
+                  <w:tcPr>
+                    <w:tcW w:w="50" w:type="pct"/>
+                    <w:hideMark/>
+                  </w:tcPr>
+                  <w:p>
+                    <w:pPr>
+                      <w:pStyle w:val="Literaturverzeichnis"/>
+                      <w:rPr>
+                        <w:noProof/>
+                        <w:sz w:val="24"/>
+                        <w:szCs w:val="24"/>
+                      </w:rPr>
+                    </w:pPr>
+                    <w:r>
+                      <w:rPr>
+                        <w:noProof/>
+                      </w:rPr>
+                      <w:t xml:space="preserve">[1] </w:t>
+                    </w:r>
+                  </w:p>
+                </w:tc>
+                <w:tc>
+                  <w:tcPr>
+                    <w:tcW w:w="0" w:type="auto"/>
+                    <w:hideMark/>
+                  </w:tcPr>
+                  <w:p>
+                    <w:pPr>
+                      <w:pStyle w:val="Literaturverzeichnis"/>
+                      <w:rPr>
+                        <w:noProof/>
+                      </w:rPr>
+                    </w:pPr>
+                    <w:r>
+                      <w:rPr>
+                        <w:noProof/>
+                      </w:rPr>
+                      <w:t xml:space="preserve">M. Obeysekera, </w:t>
+                    </w:r>
+                    <w:r>
+                      <w:rPr>
+                        <w:i/>
+                        <w:iCs/>
+                        <w:noProof/>
+                      </w:rPr>
+                      <w:t xml:space="preserve">Affine Reconstruction from Multiple Views using Singular Value Decomposition, </w:t>
+                    </w:r>
+                    <w:r>
+                      <w:rPr>
+                        <w:noProof/>
+                      </w:rPr>
+                      <w:t xml:space="preserve">The University of Western Australia, 2003. </w:t>
+                    </w:r>
+                  </w:p>
+                </w:tc>
+              </w:tr>
+            </w:tbl>
+            <w:p>
+              <w:pPr>
+                <w:divId w:val="552079783"/>
+                <w:rPr>
+                  <w:rFonts w:eastAsia="Times New Roman"/>
+                  <w:noProof/>
+                </w:rPr>
+              </w:pPr>
+            </w:p>
+            <w:p>
+              <w:r>
+                <w:rPr>
+                  <w:b/>
+                  <w:bCs/>
+                </w:rPr>
+                <w:fldChar w:fldCharType="end"/>
+              </w:r>
+            </w:p>
+          </w:sdtContent>
+        </w:sdt>
+      </w:sdtContent>
+    </w:sdt>
+    <w:p/>
     <w:sectPr>
       <w:pgSz w:w="11906" w:h="16838"/>
       <w:pgMar w:top="1417" w:right="1417" w:bottom="1134" w:left="1417" w:header="708" w:footer="708" w:gutter="0"/>
@@ -910,6 +1831,43 @@
       <w:szCs w:val="26"/>
     </w:rPr>
   </w:style>
+  <w:style w:type="character" w:styleId="Platzhaltertext">
+    <w:name w:val="Placeholder Text"/>
+    <w:basedOn w:val="Absatz-Standardschriftart"/>
+    <w:uiPriority w:val="99"/>
+    <w:semiHidden/>
+    <w:rsid w:val="00F333BC"/>
+    <w:rPr>
+      <w:color w:val="808080"/>
+    </w:rPr>
+  </w:style>
+  <w:style w:type="paragraph" w:styleId="Literaturverzeichnis">
+    <w:name w:val="Bibliography"/>
+    <w:basedOn w:val="Standard"/>
+    <w:next w:val="Standard"/>
+    <w:uiPriority w:val="37"/>
+    <w:unhideWhenUsed/>
+    <w:rsid w:val="004B5D63"/>
+  </w:style>
+  <w:style w:type="paragraph" w:styleId="Beschriftung">
+    <w:name w:val="caption"/>
+    <w:basedOn w:val="Standard"/>
+    <w:next w:val="Standard"/>
+    <w:uiPriority w:val="35"/>
+    <w:unhideWhenUsed/>
+    <w:qFormat/>
+    <w:rsid w:val="008D3D53"/>
+    <w:pPr>
+      <w:spacing w:after="200" w:line="240" w:lineRule="auto"/>
+    </w:pPr>
+    <w:rPr>
+      <w:i/>
+      <w:iCs/>
+      <w:color w:val="44546A" w:themeColor="text2"/>
+      <w:sz w:val="18"/>
+      <w:szCs w:val="18"/>
+    </w:rPr>
+  </w:style>
 </w:styles>
 </file>
 
@@ -1083,21 +2041,28 @@
     <w:charset w:val="00"/>
     <w:family w:val="swiss"/>
     <w:pitch w:val="variable"/>
-    <w:sig w:usb0="E0002AFF" w:usb1="C000247B" w:usb2="00000009" w:usb3="00000000" w:csb0="000001FF" w:csb1="00000000"/>
+    <w:sig w:usb0="E0002AFF" w:usb1="4000ACFF" w:usb2="00000001" w:usb3="00000000" w:csb0="000001FF" w:csb1="00000000"/>
   </w:font>
   <w:font w:name="Times New Roman">
     <w:panose1 w:val="02020603050405020304"/>
     <w:charset w:val="00"/>
     <w:family w:val="roman"/>
     <w:pitch w:val="variable"/>
-    <w:sig w:usb0="E0002EFF" w:usb1="C000785B" w:usb2="00000009" w:usb3="00000000" w:csb0="000001FF" w:csb1="00000000"/>
+    <w:sig w:usb0="E0002AFF" w:usb1="C0007843" w:usb2="00000009" w:usb3="00000000" w:csb0="000001FF" w:csb1="00000000"/>
   </w:font>
   <w:font w:name="Calibri Light">
     <w:panose1 w:val="020F0302020204030204"/>
     <w:charset w:val="00"/>
     <w:family w:val="swiss"/>
     <w:pitch w:val="variable"/>
-    <w:sig w:usb0="E0002AFF" w:usb1="C000247B" w:usb2="00000009" w:usb3="00000000" w:csb0="000001FF" w:csb1="00000000"/>
+    <w:sig w:usb0="A0002AEF" w:usb1="4000207B" w:usb2="00000000" w:usb3="00000000" w:csb0="000001FF" w:csb1="00000000"/>
+  </w:font>
+  <w:font w:name="Cambria Math">
+    <w:panose1 w:val="02040503050406030204"/>
+    <w:charset w:val="00"/>
+    <w:family w:val="roman"/>
+    <w:pitch w:val="variable"/>
+    <w:sig w:usb0="E00006FF" w:usb1="420024FF" w:usb2="02000000" w:usb3="00000000" w:csb0="0000019F" w:csb1="00000000"/>
   </w:font>
 </w:fonts>
 </file>
@@ -1119,6 +2084,8 @@
   </w:compat>
   <w:rsids>
     <w:rsidRoot w:val="00D42895"/>
+    <w:rsid w:val="000E2D38"/>
+    <w:rsid w:val="00BB4C40"/>
     <w:rsid w:val="00D42895"/>
   </w:rsids>
   <m:mathPr>
@@ -1587,6 +2554,16 @@
     <w:name w:val="7EC7B85F68AD4AA3BE7B568CDBFEA61C"/>
     <w:rsid w:val="00D42895"/>
   </w:style>
+  <w:style w:type="character" w:styleId="Platzhaltertext">
+    <w:name w:val="Placeholder Text"/>
+    <w:basedOn w:val="Absatz-Standardschriftart"/>
+    <w:uiPriority w:val="99"/>
+    <w:semiHidden/>
+    <w:rsid w:val="000E2D38"/>
+    <w:rPr>
+      <w:color w:val="808080"/>
+    </w:rPr>
+  </w:style>
 </w:styles>
 </file>
 
@@ -1869,10 +2846,48 @@
 </CoverPageProperties>
 </file>
 
+<file path=customXml/item2.xml><?xml version="1.0" encoding="utf-8"?>
+<b:Sources xmlns:b="http://schemas.openxmlformats.org/officeDocument/2006/bibliography" xmlns="http://schemas.openxmlformats.org/officeDocument/2006/bibliography" SelectedStyle="\IEEE2006OfficeOnline.xsl" StyleName="IEEE" Version="2006">
+  <b:Source>
+    <b:Tag>Obe03</b:Tag>
+    <b:SourceType>Misc</b:SourceType>
+    <b:Guid>{A30851AD-B1CB-4351-BD05-A13CB4174BBA}</b:Guid>
+    <b:Title>Affine Reconstruction from Multiple Views using Singular Value Decomposition</b:Title>
+    <b:Year>2003</b:Year>
+    <b:Month>August</b:Month>
+    <b:Day>14</b:Day>
+    <b:YearAccessed>2019</b:YearAccessed>
+    <b:MonthAccessed>Juli</b:MonthAccessed>
+    <b:DayAccessed>07</b:DayAccessed>
+    <b:URL>https://www.peterkovesi.com/studentprojects/mohan/documentation/thesis/handed_cshonours.pdf</b:URL>
+    <b:Author>
+      <b:Author>
+        <b:NameList>
+          <b:Person>
+            <b:Last>Obeysekera</b:Last>
+            <b:First>Mohan</b:First>
+          </b:Person>
+        </b:NameList>
+      </b:Author>
+    </b:Author>
+    <b:Publisher>The University of Western Australia</b:Publisher>
+    <b:RefOrder>1</b:RefOrder>
+  </b:Source>
+</b:Sources>
+</file>
+
 <file path=customXml/itemProps1.xml><?xml version="1.0" encoding="utf-8"?>
 <ds:datastoreItem xmlns:ds="http://schemas.openxmlformats.org/officeDocument/2006/customXml" ds:itemID="{55AF091B-3C7A-41E3-B477-F2FDAA23CFDA}">
   <ds:schemaRefs>
     <ds:schemaRef ds:uri="http://schemas.microsoft.com/office/2006/coverPageProps"/>
   </ds:schemaRefs>
 </ds:datastoreItem>
+</file>
+
+<file path=customXml/itemProps2.xml><?xml version="1.0" encoding="utf-8"?>
+<ds:datastoreItem xmlns:ds="http://schemas.openxmlformats.org/officeDocument/2006/customXml" ds:itemID="{38353E21-1FBB-466F-956E-FE8441AB5729}">
+  <ds:schemaRefs>
+    <ds:schemaRef ds:uri="http://schemas.openxmlformats.org/officeDocument/2006/bibliography"/>
+  </ds:schemaRefs>
+</ds:datastoreItem>
 </file>
</xml_diff>